<commit_message>
Traktandenliste für Meilensteinsitzung 3
</commit_message>
<xml_diff>
--- a/documents/00_Sitzungen/Milestone_3/Traktandenliste/Traktandenliste20180426.docx
+++ b/documents/00_Sitzungen/Milestone_3/Traktandenliste/Traktandenliste20180426.docx
@@ -359,19 +359,7 @@
         <w:rPr>
           <w:rFonts w:ascii="Arial Narrow" w:hAnsi="Arial Narrow"/>
         </w:rPr>
-        <w:t xml:space="preserve"> (Pr</w:t>
-      </w:r>
-      <w:r>
-        <w:rPr>
-          <w:rFonts w:ascii="Arial Narrow" w:hAnsi="Arial Narrow"/>
-        </w:rPr>
-        <w:t>ojektmitarbeiter</w:t>
-      </w:r>
-      <w:r>
-        <w:rPr>
-          <w:rFonts w:ascii="Arial Narrow" w:hAnsi="Arial Narrow"/>
-        </w:rPr>
-        <w:t>)</w:t>
+        <w:t xml:space="preserve"> (Projektmitarbeiter)</w:t>
       </w:r>
     </w:p>
     <w:p>
@@ -414,13 +402,7 @@
         <w:rPr>
           <w:rFonts w:ascii="Arial Narrow" w:hAnsi="Arial Narrow"/>
         </w:rPr>
-        <w:t xml:space="preserve"> </w:t>
-      </w:r>
-      <w:r>
-        <w:rPr>
-          <w:rFonts w:ascii="Arial Narrow" w:hAnsi="Arial Narrow"/>
-        </w:rPr>
-        <w:t>(Projektmitarbeiter)</w:t>
+        <w:t xml:space="preserve"> (Projektmitarbeiter)</w:t>
       </w:r>
     </w:p>
     <w:p>
@@ -469,19 +451,7 @@
         <w:rPr>
           <w:rFonts w:ascii="Arial Narrow" w:hAnsi="Arial Narrow"/>
         </w:rPr>
-        <w:t>(Projektmitarbeiter</w:t>
-      </w:r>
-      <w:r>
-        <w:rPr>
-          <w:rFonts w:ascii="Arial Narrow" w:hAnsi="Arial Narrow"/>
-        </w:rPr>
-        <w:t>in</w:t>
-      </w:r>
-      <w:r>
-        <w:rPr>
-          <w:rFonts w:ascii="Arial Narrow" w:hAnsi="Arial Narrow"/>
-        </w:rPr>
-        <w:t>)</w:t>
+        <w:t>(Projektmitarbeiterin)</w:t>
       </w:r>
     </w:p>
     <w:p>
@@ -620,6 +590,41 @@
           <w:rFonts w:ascii="Arial Narrow" w:hAnsi="Arial Narrow"/>
         </w:rPr>
         <w:t xml:space="preserve"> (Chefinformatikerin)</w:t>
+      </w:r>
+    </w:p>
+    <w:p>
+      <w:pPr>
+        <w:pStyle w:val="KeinLeerraum"/>
+        <w:rPr>
+          <w:rFonts w:ascii="Arial Narrow" w:hAnsi="Arial Narrow"/>
+        </w:rPr>
+      </w:pPr>
+      <w:r>
+        <w:rPr>
+          <w:rFonts w:ascii="Arial Narrow" w:hAnsi="Arial Narrow"/>
+          <w:b/>
+        </w:rPr>
+        <w:t>Verteiler</w:t>
+      </w:r>
+      <w:r>
+        <w:rPr>
+          <w:rFonts w:ascii="Arial Narrow" w:hAnsi="Arial Narrow"/>
+          <w:b/>
+        </w:rPr>
+        <w:tab/>
+      </w:r>
+      <w:r>
+        <w:rPr>
+          <w:rFonts w:ascii="Arial Narrow" w:hAnsi="Arial Narrow"/>
+          <w:b/>
+        </w:rPr>
+        <w:tab/>
+      </w:r>
+      <w:r>
+        <w:rPr>
+          <w:rFonts w:ascii="Arial Narrow" w:hAnsi="Arial Narrow"/>
+        </w:rPr>
+        <w:t xml:space="preserve">Dieses Dokument wird an alle Teilnehmer der Meilensteinsitzung 3 versendet. </w:t>
       </w:r>
     </w:p>
     <w:p>
@@ -1066,13 +1071,7 @@
               <w:rPr>
                 <w:rFonts w:ascii="Arial Narrow" w:hAnsi="Arial Narrow"/>
               </w:rPr>
-              <w:t xml:space="preserve">Lebensmittelsuche - </w:t>
-            </w:r>
-            <w:r>
-              <w:rPr>
-                <w:rFonts w:ascii="Arial Narrow" w:hAnsi="Arial Narrow"/>
-              </w:rPr>
-              <w:t>Unterscheidung der beiden Funktionen</w:t>
+              <w:t>Lebensmittelsuche - Unterscheidung der beiden Funktionen</w:t>
             </w:r>
           </w:p>
           <w:p>
@@ -1087,31 +1086,7 @@
               <w:rPr>
                 <w:rFonts w:ascii="Arial Narrow" w:hAnsi="Arial Narrow"/>
               </w:rPr>
-              <w:t>Nach Kategorie suchen (</w:t>
-            </w:r>
-            <w:r>
-              <w:rPr>
-                <w:rFonts w:ascii="Arial Narrow" w:hAnsi="Arial Narrow"/>
-              </w:rPr>
-              <w:t>F3</w:t>
-            </w:r>
-            <w:r>
-              <w:rPr>
-                <w:rFonts w:ascii="Arial Narrow" w:hAnsi="Arial Narrow"/>
-              </w:rPr>
-              <w:t>0</w:t>
-            </w:r>
-            <w:r>
-              <w:rPr>
-                <w:rFonts w:ascii="Arial Narrow" w:hAnsi="Arial Narrow"/>
-              </w:rPr>
-              <w:t>00</w:t>
-            </w:r>
-            <w:r>
-              <w:rPr>
-                <w:rFonts w:ascii="Arial Narrow" w:hAnsi="Arial Narrow"/>
-              </w:rPr>
-              <w:t>)</w:t>
+              <w:t>Nach Kategorie suchen (F3000)</w:t>
             </w:r>
           </w:p>
           <w:p>
@@ -1126,19 +1101,7 @@
               <w:rPr>
                 <w:rFonts w:ascii="Arial Narrow" w:hAnsi="Arial Narrow"/>
               </w:rPr>
-              <w:t>Direkt nach einzelnem Lebensmittel suchen (F3</w:t>
-            </w:r>
-            <w:r>
-              <w:rPr>
-                <w:rFonts w:ascii="Arial Narrow" w:hAnsi="Arial Narrow"/>
-              </w:rPr>
-              <w:t>1</w:t>
-            </w:r>
-            <w:r>
-              <w:rPr>
-                <w:rFonts w:ascii="Arial Narrow" w:hAnsi="Arial Narrow"/>
-              </w:rPr>
-              <w:t>00)</w:t>
+              <w:t>Direkt nach einzelnem Lebensmittel suchen (F3100)</w:t>
             </w:r>
           </w:p>
         </w:tc>
@@ -1223,7 +1186,13 @@
               <w:rPr>
                 <w:rFonts w:ascii="Arial Narrow" w:hAnsi="Arial Narrow"/>
               </w:rPr>
-              <w:t>7 Minuten</w:t>
+              <w:t>6</w:t>
+            </w:r>
+            <w:r>
+              <w:rPr>
+                <w:rFonts w:ascii="Arial Narrow" w:hAnsi="Arial Narrow"/>
+              </w:rPr>
+              <w:t xml:space="preserve"> Minuten</w:t>
             </w:r>
           </w:p>
         </w:tc>
@@ -1594,13 +1563,7 @@
               <w:rPr>
                 <w:rFonts w:ascii="Arial Narrow" w:hAnsi="Arial Narrow"/>
               </w:rPr>
-              <w:t>5</w:t>
-            </w:r>
-            <w:r>
-              <w:rPr>
-                <w:rFonts w:ascii="Arial Narrow" w:hAnsi="Arial Narrow"/>
-              </w:rPr>
-              <w:t>/</w:t>
+              <w:t>5/</w:t>
             </w:r>
           </w:p>
         </w:tc>
@@ -1699,13 +1662,7 @@
               <w:rPr>
                 <w:rFonts w:ascii="Arial Narrow" w:hAnsi="Arial Narrow"/>
               </w:rPr>
-              <w:t>6</w:t>
-            </w:r>
-            <w:r>
-              <w:rPr>
-                <w:rFonts w:ascii="Arial Narrow" w:hAnsi="Arial Narrow"/>
-              </w:rPr>
-              <w:t>/</w:t>
+              <w:t>6/</w:t>
             </w:r>
           </w:p>
         </w:tc>
@@ -1844,7 +1801,7 @@
               <w:rPr>
                 <w:rFonts w:ascii="Arial Narrow" w:hAnsi="Arial Narrow"/>
               </w:rPr>
-              <w:t xml:space="preserve">Projektstand verglichen mit Projektplanung </w:t>
+              <w:t>Codierungsstil / Modularisierung</w:t>
             </w:r>
           </w:p>
         </w:tc>
@@ -1884,15 +1841,145 @@
               <w:pStyle w:val="KeinLeerraum"/>
               <w:rPr>
                 <w:rFonts w:ascii="Arial Narrow" w:hAnsi="Arial Narrow"/>
-                <w:b w:val="0"/>
-              </w:rPr>
-            </w:pPr>
-            <w:r>
-              <w:rPr>
-                <w:rFonts w:ascii="Arial Narrow" w:hAnsi="Arial Narrow"/>
-                <w:b w:val="0"/>
+              </w:rPr>
+            </w:pPr>
+            <w:r>
+              <w:rPr>
+                <w:rFonts w:ascii="Arial Narrow" w:hAnsi="Arial Narrow"/>
               </w:rPr>
               <w:t>5</w:t>
+            </w:r>
+          </w:p>
+        </w:tc>
+        <w:tc>
+          <w:tcPr>
+            <w:tcW w:w="6099" w:type="dxa"/>
+          </w:tcPr>
+          <w:p>
+            <w:pPr>
+              <w:pStyle w:val="KeinLeerraum"/>
+              <w:cnfStyle w:val="000000100000" w:firstRow="0" w:lastRow="0" w:firstColumn="0" w:lastColumn="0" w:oddVBand="0" w:evenVBand="0" w:oddHBand="1" w:evenHBand="0" w:firstRowFirstColumn="0" w:firstRowLastColumn="0" w:lastRowFirstColumn="0" w:lastRowLastColumn="0"/>
+              <w:rPr>
+                <w:rFonts w:ascii="Arial Narrow" w:hAnsi="Arial Narrow"/>
+              </w:rPr>
+            </w:pPr>
+            <w:r>
+              <w:rPr>
+                <w:rFonts w:ascii="Arial Narrow" w:hAnsi="Arial Narrow"/>
+              </w:rPr>
+              <w:t xml:space="preserve">Projektstand verglichen mit Projektplanung </w:t>
+            </w:r>
+          </w:p>
+        </w:tc>
+        <w:tc>
+          <w:tcPr>
+            <w:tcW w:w="1126" w:type="dxa"/>
+          </w:tcPr>
+          <w:p>
+            <w:pPr>
+              <w:pStyle w:val="KeinLeerraum"/>
+              <w:cnfStyle w:val="000000100000" w:firstRow="0" w:lastRow="0" w:firstColumn="0" w:lastColumn="0" w:oddVBand="0" w:evenVBand="0" w:oddHBand="1" w:evenHBand="0" w:firstRowFirstColumn="0" w:firstRowLastColumn="0" w:lastRowFirstColumn="0" w:lastRowLastColumn="0"/>
+              <w:rPr>
+                <w:rFonts w:ascii="Arial Narrow" w:hAnsi="Arial Narrow"/>
+              </w:rPr>
+            </w:pPr>
+            <w:r>
+              <w:rPr>
+                <w:rFonts w:ascii="Arial Narrow" w:hAnsi="Arial Narrow"/>
+              </w:rPr>
+              <w:t>1 Minute</w:t>
+            </w:r>
+          </w:p>
+        </w:tc>
+      </w:tr>
+      <w:tr>
+        <w:trPr>
+          <w:trHeight w:val="284"/>
+        </w:trPr>
+        <w:tc>
+          <w:tcPr>
+            <w:cnfStyle w:val="001000000000" w:firstRow="0" w:lastRow="0" w:firstColumn="1" w:lastColumn="0" w:oddVBand="0" w:evenVBand="0" w:oddHBand="0" w:evenHBand="0" w:firstRowFirstColumn="0" w:firstRowLastColumn="0" w:lastRowFirstColumn="0" w:lastRowLastColumn="0"/>
+            <w:tcW w:w="559" w:type="dxa"/>
+          </w:tcPr>
+          <w:p>
+            <w:pPr>
+              <w:pStyle w:val="KeinLeerraum"/>
+              <w:rPr>
+                <w:rFonts w:ascii="Arial Narrow" w:hAnsi="Arial Narrow"/>
+              </w:rPr>
+            </w:pPr>
+            <w:r>
+              <w:rPr>
+                <w:rFonts w:ascii="Arial Narrow" w:hAnsi="Arial Narrow"/>
+              </w:rPr>
+              <w:t>6</w:t>
+            </w:r>
+          </w:p>
+        </w:tc>
+        <w:tc>
+          <w:tcPr>
+            <w:tcW w:w="6099" w:type="dxa"/>
+          </w:tcPr>
+          <w:p>
+            <w:pPr>
+              <w:pStyle w:val="KeinLeerraum"/>
+              <w:cnfStyle w:val="000000000000" w:firstRow="0" w:lastRow="0" w:firstColumn="0" w:lastColumn="0" w:oddVBand="0" w:evenVBand="0" w:oddHBand="0" w:evenHBand="0" w:firstRowFirstColumn="0" w:firstRowLastColumn="0" w:lastRowFirstColumn="0" w:lastRowLastColumn="0"/>
+              <w:rPr>
+                <w:rFonts w:ascii="Arial Narrow" w:hAnsi="Arial Narrow"/>
+              </w:rPr>
+            </w:pPr>
+            <w:r>
+              <w:rPr>
+                <w:rFonts w:ascii="Arial Narrow" w:hAnsi="Arial Narrow"/>
+              </w:rPr>
+              <w:t>Rückfragen? Änderungswünsche? Weitere Pendenzen?</w:t>
+            </w:r>
+          </w:p>
+        </w:tc>
+        <w:tc>
+          <w:tcPr>
+            <w:tcW w:w="1126" w:type="dxa"/>
+          </w:tcPr>
+          <w:p>
+            <w:pPr>
+              <w:pStyle w:val="KeinLeerraum"/>
+              <w:jc w:val="both"/>
+              <w:cnfStyle w:val="000000000000" w:firstRow="0" w:lastRow="0" w:firstColumn="0" w:lastColumn="0" w:oddVBand="0" w:evenVBand="0" w:oddHBand="0" w:evenHBand="0" w:firstRowFirstColumn="0" w:firstRowLastColumn="0" w:lastRowFirstColumn="0" w:lastRowLastColumn="0"/>
+              <w:rPr>
+                <w:rFonts w:ascii="Arial Narrow" w:hAnsi="Arial Narrow"/>
+              </w:rPr>
+            </w:pPr>
+            <w:r>
+              <w:rPr>
+                <w:rFonts w:ascii="Arial Narrow" w:hAnsi="Arial Narrow"/>
+              </w:rPr>
+              <w:t>1 Minute</w:t>
+            </w:r>
+          </w:p>
+        </w:tc>
+      </w:tr>
+      <w:tr>
+        <w:trPr>
+          <w:cnfStyle w:val="000000100000" w:firstRow="0" w:lastRow="0" w:firstColumn="0" w:lastColumn="0" w:oddVBand="0" w:evenVBand="0" w:oddHBand="1" w:evenHBand="0" w:firstRowFirstColumn="0" w:firstRowLastColumn="0" w:lastRowFirstColumn="0" w:lastRowLastColumn="0"/>
+          <w:trHeight w:val="284"/>
+        </w:trPr>
+        <w:tc>
+          <w:tcPr>
+            <w:cnfStyle w:val="001000000000" w:firstRow="0" w:lastRow="0" w:firstColumn="1" w:lastColumn="0" w:oddVBand="0" w:evenVBand="0" w:oddHBand="0" w:evenHBand="0" w:firstRowFirstColumn="0" w:firstRowLastColumn="0" w:lastRowFirstColumn="0" w:lastRowLastColumn="0"/>
+            <w:tcW w:w="559" w:type="dxa"/>
+          </w:tcPr>
+          <w:p>
+            <w:pPr>
+              <w:pStyle w:val="KeinLeerraum"/>
+              <w:rPr>
+                <w:rFonts w:ascii="Arial Narrow" w:hAnsi="Arial Narrow"/>
+              </w:rPr>
+            </w:pPr>
+            <w:r>
+              <w:rPr>
+                <w:rFonts w:ascii="Arial Narrow" w:hAnsi="Arial Narrow"/>
+              </w:rPr>
+              <w:t>7</w:t>
             </w:r>
           </w:p>
         </w:tc>
@@ -2013,63 +2100,15 @@
 
 <file path=word/footer1.xml><?xml version="1.0" encoding="utf-8"?>
 <w:ftr xmlns:wpc="http://schemas.microsoft.com/office/word/2010/wordprocessingCanvas" xmlns:cx="http://schemas.microsoft.com/office/drawing/2014/chartex" xmlns:cx1="http://schemas.microsoft.com/office/drawing/2015/9/8/chartex" xmlns:cx2="http://schemas.microsoft.com/office/drawing/2015/10/21/chartex" xmlns:cx3="http://schemas.microsoft.com/office/drawing/2016/5/9/chartex" xmlns:cx4="http://schemas.microsoft.com/office/drawing/2016/5/10/chartex" xmlns:cx5="http://schemas.microsoft.com/office/drawing/2016/5/11/chartex" xmlns:cx6="http://schemas.microsoft.com/office/drawing/2016/5/12/chartex" xmlns:cx7="http://schemas.microsoft.com/office/drawing/2016/5/13/chartex" xmlns:cx8="http://schemas.microsoft.com/office/drawing/2016/5/14/chartex" xmlns:mc="http://schemas.openxmlformats.org/markup-compatibility/2006" xmlns:aink="http://schemas.microsoft.com/office/drawing/2016/ink" xmlns:am3d="http://schemas.microsoft.com/office/drawing/2017/model3d" xmlns:o="urn:schemas-microsoft-com:office:office" xmlns:r="http://schemas.openxmlformats.org/officeDocument/2006/relationships" xmlns:m="http://schemas.openxmlformats.org/officeDocument/2006/math" xmlns:v="urn:schemas-microsoft-com:vml" xmlns:wp14="http://schemas.microsoft.com/office/word/2010/wordprocessingDrawing" xmlns:wp="http://schemas.openxmlformats.org/drawingml/2006/wordprocessingDrawing" xmlns:w10="urn:schemas-microsoft-com:office:word" xmlns:w="http://schemas.openxmlformats.org/wordprocessingml/2006/main" xmlns:w14="http://schemas.microsoft.com/office/word/2010/wordml" xmlns:w15="http://schemas.microsoft.com/office/word/2012/wordml" xmlns:w16cid="http://schemas.microsoft.com/office/word/2016/wordml/cid" xmlns:w16se="http://schemas.microsoft.com/office/word/2015/wordml/symex" xmlns:wpg="http://schemas.microsoft.com/office/word/2010/wordprocessingGroup" xmlns:wpi="http://schemas.microsoft.com/office/word/2010/wordprocessingInk" xmlns:wne="http://schemas.microsoft.com/office/word/2006/wordml" xmlns:wps="http://schemas.microsoft.com/office/word/2010/wordprocessingShape" mc:Ignorable="w14 w15 w16se w16cid wp14">
-  <w:sdt>
-    <w:sdtPr>
-      <w:id w:val="-1768072768"/>
-      <w:docPartObj>
-        <w:docPartGallery w:val="Page Numbers (Bottom of Page)"/>
-        <w:docPartUnique/>
-      </w:docPartObj>
-    </w:sdtPr>
-    <w:sdtEndPr>
+  <w:p>
+    <w:pPr>
+      <w:pStyle w:val="Fuzeile"/>
+      <w:jc w:val="right"/>
       <w:rPr>
         <w:rFonts w:ascii="Arial Narrow" w:hAnsi="Arial Narrow"/>
       </w:rPr>
-    </w:sdtEndPr>
-    <w:sdtContent>
-      <w:p>
-        <w:pPr>
-          <w:pStyle w:val="Fuzeile"/>
-          <w:jc w:val="right"/>
-          <w:rPr>
-            <w:rFonts w:ascii="Arial Narrow" w:hAnsi="Arial Narrow"/>
-          </w:rPr>
-        </w:pPr>
-        <w:r>
-          <w:rPr>
-            <w:rFonts w:ascii="Arial Narrow" w:hAnsi="Arial Narrow"/>
-          </w:rPr>
-          <w:fldChar w:fldCharType="begin"/>
-        </w:r>
-        <w:r>
-          <w:rPr>
-            <w:rFonts w:ascii="Arial Narrow" w:hAnsi="Arial Narrow"/>
-          </w:rPr>
-          <w:instrText>PAGE   \* MERGEFORMAT</w:instrText>
-        </w:r>
-        <w:r>
-          <w:rPr>
-            <w:rFonts w:ascii="Arial Narrow" w:hAnsi="Arial Narrow"/>
-          </w:rPr>
-          <w:fldChar w:fldCharType="separate"/>
-        </w:r>
-        <w:r>
-          <w:rPr>
-            <w:rFonts w:ascii="Arial Narrow" w:hAnsi="Arial Narrow"/>
-            <w:noProof/>
-            <w:lang w:val="de-DE"/>
-          </w:rPr>
-          <w:t>1</w:t>
-        </w:r>
-        <w:r>
-          <w:rPr>
-            <w:rFonts w:ascii="Arial Narrow" w:hAnsi="Arial Narrow"/>
-          </w:rPr>
-          <w:fldChar w:fldCharType="end"/>
-        </w:r>
-      </w:p>
-    </w:sdtContent>
-  </w:sdt>
+    </w:pPr>
+  </w:p>
   <w:p>
     <w:pPr>
       <w:pStyle w:val="Fuzeile"/>
@@ -2082,6 +2121,50 @@
         <w:rFonts w:ascii="Arial Narrow" w:hAnsi="Arial Narrow"/>
       </w:rPr>
       <w:t>Fabio Jaenecke</w:t>
+    </w:r>
+    <w:r>
+      <w:rPr>
+        <w:rFonts w:ascii="Arial Narrow" w:hAnsi="Arial Narrow"/>
+      </w:rPr>
+      <w:tab/>
+    </w:r>
+    <w:r>
+      <w:rPr>
+        <w:rFonts w:ascii="Arial Narrow" w:hAnsi="Arial Narrow"/>
+      </w:rPr>
+      <w:tab/>
+      <w:t xml:space="preserve">Seite </w:t>
+    </w:r>
+    <w:r>
+      <w:rPr>
+        <w:rFonts w:ascii="Arial Narrow" w:hAnsi="Arial Narrow"/>
+      </w:rPr>
+      <w:fldChar w:fldCharType="begin"/>
+    </w:r>
+    <w:r>
+      <w:rPr>
+        <w:rFonts w:ascii="Arial Narrow" w:hAnsi="Arial Narrow"/>
+      </w:rPr>
+      <w:instrText xml:space="preserve"> PAGE   \* MERGEFORMAT </w:instrText>
+    </w:r>
+    <w:r>
+      <w:rPr>
+        <w:rFonts w:ascii="Arial Narrow" w:hAnsi="Arial Narrow"/>
+      </w:rPr>
+      <w:fldChar w:fldCharType="separate"/>
+    </w:r>
+    <w:r>
+      <w:rPr>
+        <w:rFonts w:ascii="Arial Narrow" w:hAnsi="Arial Narrow"/>
+        <w:noProof/>
+      </w:rPr>
+      <w:t>1</w:t>
+    </w:r>
+    <w:r>
+      <w:rPr>
+        <w:rFonts w:ascii="Arial Narrow" w:hAnsi="Arial Narrow"/>
+      </w:rPr>
+      <w:fldChar w:fldCharType="end"/>
     </w:r>
   </w:p>
 </w:ftr>

</xml_diff>